<commit_message>
edited notes about fam type
</commit_message>
<xml_diff>
--- a/ref_1_word_note.docx
+++ b/ref_1_word_note.docx
@@ -41,7 +41,7 @@
           <w:sz w:val="28"/>
           <w:szCs w:val="28"/>
         </w:rPr>
-        <w:t>核心家庭原有配偶中有一方死亡或離去</w:t>
+        <w:t>沒有核心</w:t>
       </w:r>
     </w:p>
     <w:p>
@@ -62,6 +62,27 @@
           <w:sz w:val="28"/>
           <w:szCs w:val="28"/>
         </w:rPr>
+        <w:t>核心家庭原有配偶中有一方死亡或離去</w:t>
+      </w:r>
+    </w:p>
+    <w:p>
+      <w:pPr>
+        <w:pStyle w:val="ListParagraph"/>
+        <w:numPr>
+          <w:ilvl w:val="1"/>
+          <w:numId w:val="1"/>
+        </w:numPr>
+        <w:rPr>
+          <w:sz w:val="28"/>
+          <w:szCs w:val="28"/>
+        </w:rPr>
+      </w:pPr>
+      <w:r>
+        <w:rPr>
+          <w:rFonts w:hint="eastAsia"/>
+          <w:sz w:val="28"/>
+          <w:szCs w:val="28"/>
+        </w:rPr>
         <w:t>父母雙亡的未婚子女</w:t>
       </w:r>
     </w:p>
@@ -141,7 +162,15 @@
           <w:sz w:val="28"/>
           <w:szCs w:val="28"/>
         </w:rPr>
-        <w:t>聯合家庭</w:t>
+        <w:t>主幹</w:t>
+      </w:r>
+      <w:r>
+        <w:rPr>
+          <w:rFonts w:hint="eastAsia"/>
+          <w:sz w:val="28"/>
+          <w:szCs w:val="28"/>
+        </w:rPr>
+        <w:t>家庭</w:t>
       </w:r>
     </w:p>
     <w:p>
@@ -170,14 +199,43 @@
           <w:sz w:val="28"/>
           <w:szCs w:val="28"/>
         </w:rPr>
+        <w:t xml:space="preserve"> +</w:t>
+      </w:r>
+      <w:r>
+        <w:rPr>
+          <w:sz w:val="28"/>
+          <w:szCs w:val="28"/>
+        </w:rPr>
         <w:t xml:space="preserve"> </w:t>
       </w:r>
       <w:r>
         <w:rPr>
-          <w:sz w:val="28"/>
-          <w:szCs w:val="28"/>
-        </w:rPr>
-        <w:t>&gt; 1</w:t>
+          <w:rFonts w:hint="eastAsia"/>
+          <w:sz w:val="28"/>
+          <w:szCs w:val="28"/>
+        </w:rPr>
+        <w:t>任何人</w:t>
+      </w:r>
+    </w:p>
+    <w:p>
+      <w:pPr>
+        <w:pStyle w:val="ListParagraph"/>
+        <w:numPr>
+          <w:ilvl w:val="1"/>
+          <w:numId w:val="1"/>
+        </w:numPr>
+        <w:rPr>
+          <w:sz w:val="28"/>
+          <w:szCs w:val="28"/>
+        </w:rPr>
+      </w:pPr>
+      <w:r>
+        <w:rPr>
+          <w:rFonts w:hint="eastAsia"/>
+          <w:sz w:val="28"/>
+          <w:szCs w:val="28"/>
+        </w:rPr>
+        <w:t>兩代重疊多核心家庭</w:t>
       </w:r>
     </w:p>
     <w:p>
@@ -198,6 +256,42 @@
           <w:sz w:val="28"/>
           <w:szCs w:val="28"/>
         </w:rPr>
+        <w:t>核心家庭</w:t>
+      </w:r>
+      <w:r>
+        <w:rPr>
+          <w:rFonts w:hint="eastAsia"/>
+          <w:sz w:val="28"/>
+          <w:szCs w:val="28"/>
+        </w:rPr>
+        <w:t xml:space="preserve"> </w:t>
+      </w:r>
+      <w:r>
+        <w:rPr>
+          <w:sz w:val="28"/>
+          <w:szCs w:val="28"/>
+        </w:rPr>
+        <w:t>&gt; 1</w:t>
+      </w:r>
+    </w:p>
+    <w:p>
+      <w:pPr>
+        <w:pStyle w:val="ListParagraph"/>
+        <w:numPr>
+          <w:ilvl w:val="3"/>
+          <w:numId w:val="1"/>
+        </w:numPr>
+        <w:rPr>
+          <w:sz w:val="28"/>
+          <w:szCs w:val="28"/>
+        </w:rPr>
+      </w:pPr>
+      <w:r>
+        <w:rPr>
+          <w:rFonts w:hint="eastAsia"/>
+          <w:sz w:val="28"/>
+          <w:szCs w:val="28"/>
+        </w:rPr>
         <w:t>祖輩</w:t>
       </w:r>
       <w:r>
@@ -254,6 +348,27 @@
           <w:szCs w:val="28"/>
         </w:rPr>
         <w:t>兒女</w:t>
+      </w:r>
+    </w:p>
+    <w:p>
+      <w:pPr>
+        <w:pStyle w:val="ListParagraph"/>
+        <w:numPr>
+          <w:ilvl w:val="0"/>
+          <w:numId w:val="1"/>
+        </w:numPr>
+        <w:rPr>
+          <w:sz w:val="28"/>
+          <w:szCs w:val="28"/>
+        </w:rPr>
+      </w:pPr>
+      <w:r>
+        <w:rPr>
+          <w:rFonts w:hint="eastAsia"/>
+          <w:sz w:val="28"/>
+          <w:szCs w:val="28"/>
+        </w:rPr>
+        <w:t>聯合家庭</w:t>
       </w:r>
     </w:p>
     <w:p>
@@ -268,6 +383,81 @@
           <w:szCs w:val="28"/>
         </w:rPr>
       </w:pPr>
+      <w:r>
+        <w:rPr>
+          <w:rFonts w:hint="eastAsia"/>
+          <w:sz w:val="28"/>
+          <w:szCs w:val="28"/>
+        </w:rPr>
+        <w:t>同胞多核心家庭</w:t>
+      </w:r>
+    </w:p>
+    <w:p>
+      <w:pPr>
+        <w:pStyle w:val="ListParagraph"/>
+        <w:numPr>
+          <w:ilvl w:val="2"/>
+          <w:numId w:val="1"/>
+        </w:numPr>
+        <w:rPr>
+          <w:sz w:val="28"/>
+          <w:szCs w:val="28"/>
+        </w:rPr>
+      </w:pPr>
+      <w:r>
+        <w:rPr>
+          <w:rFonts w:hint="eastAsia"/>
+          <w:sz w:val="28"/>
+          <w:szCs w:val="28"/>
+        </w:rPr>
+        <w:t>父母</w:t>
+      </w:r>
+      <w:r>
+        <w:rPr>
+          <w:rFonts w:hint="eastAsia"/>
+          <w:sz w:val="28"/>
+          <w:szCs w:val="28"/>
+        </w:rPr>
+        <w:t xml:space="preserve"> </w:t>
+      </w:r>
+      <w:r>
+        <w:rPr>
+          <w:sz w:val="28"/>
+          <w:szCs w:val="28"/>
+        </w:rPr>
+        <w:t xml:space="preserve">+ </w:t>
+      </w:r>
+      <w:r>
+        <w:rPr>
+          <w:rFonts w:hint="eastAsia"/>
+          <w:sz w:val="28"/>
+          <w:szCs w:val="28"/>
+        </w:rPr>
+        <w:t>成婚後的兄弟</w:t>
+      </w:r>
+      <w:r>
+        <w:rPr>
+          <w:rFonts w:hint="eastAsia"/>
+          <w:sz w:val="28"/>
+          <w:szCs w:val="28"/>
+        </w:rPr>
+        <w:t xml:space="preserve"> +</w:t>
+      </w:r>
+      <w:r>
+        <w:rPr>
+          <w:sz w:val="28"/>
+          <w:szCs w:val="28"/>
+        </w:rPr>
+        <w:t xml:space="preserve"> </w:t>
+      </w:r>
+      <w:r>
+        <w:rPr>
+          <w:rFonts w:hint="eastAsia"/>
+          <w:sz w:val="28"/>
+          <w:szCs w:val="28"/>
+        </w:rPr>
+        <w:t>其妻兒子女</w:t>
+      </w:r>
     </w:p>
     <w:sectPr>
       <w:pgSz w:w="11906" w:h="16838"/>
@@ -277,6 +467,56 @@
     </w:sectPr>
   </w:body>
 </w:document>
+</file>
+
+<file path=word/endnotes.xml><?xml version="1.0" encoding="utf-8"?>
+<w:endnotes xmlns:wpc="http://schemas.microsoft.com/office/word/2010/wordprocessingCanvas" xmlns:cx="http://schemas.microsoft.com/office/drawing/2014/chartex" xmlns:cx1="http://schemas.microsoft.com/office/drawing/2015/9/8/chartex" xmlns:cx2="http://schemas.microsoft.com/office/drawing/2015/10/21/chartex" xmlns:cx3="http://schemas.microsoft.com/office/drawing/2016/5/9/chartex" xmlns:cx4="http://schemas.microsoft.com/office/drawing/2016/5/10/chartex" xmlns:cx5="http://schemas.microsoft.com/office/drawing/2016/5/11/chartex" xmlns:cx6="http://schemas.microsoft.com/office/drawing/2016/5/12/chartex" xmlns:cx7="http://schemas.microsoft.com/office/drawing/2016/5/13/chartex" xmlns:cx8="http://schemas.microsoft.com/office/drawing/2016/5/14/chartex" xmlns:mc="http://schemas.openxmlformats.org/markup-compatibility/2006" xmlns:aink="http://schemas.microsoft.com/office/drawing/2016/ink" xmlns:am3d="http://schemas.microsoft.com/office/drawing/2017/model3d" xmlns:o="urn:schemas-microsoft-com:office:office" xmlns:r="http://schemas.openxmlformats.org/officeDocument/2006/relationships" xmlns:m="http://schemas.openxmlformats.org/officeDocument/2006/math" xmlns:v="urn:schemas-microsoft-com:vml" xmlns:wp14="http://schemas.microsoft.com/office/word/2010/wordprocessingDrawing" xmlns:wp="http://schemas.openxmlformats.org/drawingml/2006/wordprocessingDrawing" xmlns:w10="urn:schemas-microsoft-com:office:word" xmlns:w="http://schemas.openxmlformats.org/wordprocessingml/2006/main" xmlns:w14="http://schemas.microsoft.com/office/word/2010/wordml" xmlns:w15="http://schemas.microsoft.com/office/word/2012/wordml" xmlns:w16cex="http://schemas.microsoft.com/office/word/2018/wordml/cex" xmlns:w16cid="http://schemas.microsoft.com/office/word/2016/wordml/cid" xmlns:w16="http://schemas.microsoft.com/office/word/2018/wordml" xmlns:w16se="http://schemas.microsoft.com/office/word/2015/wordml/symex" xmlns:wpg="http://schemas.microsoft.com/office/word/2010/wordprocessingGroup" xmlns:wpi="http://schemas.microsoft.com/office/word/2010/wordprocessingInk" xmlns:wne="http://schemas.microsoft.com/office/word/2006/wordml" xmlns:wps="http://schemas.microsoft.com/office/word/2010/wordprocessingShape" mc:Ignorable="w14 w15 w16se w16cid w16 w16cex wp14">
+  <w:endnote w:type="separator" w:id="-1">
+    <w:p>
+      <w:pPr>
+        <w:spacing w:after="0" w:line="240" w:lineRule="auto"/>
+      </w:pPr>
+      <w:r>
+        <w:separator/>
+      </w:r>
+    </w:p>
+  </w:endnote>
+  <w:endnote w:type="continuationSeparator" w:id="0">
+    <w:p>
+      <w:pPr>
+        <w:spacing w:after="0" w:line="240" w:lineRule="auto"/>
+      </w:pPr>
+      <w:r>
+        <w:continuationSeparator/>
+      </w:r>
+    </w:p>
+  </w:endnote>
+</w:endnotes>
+</file>
+
+<file path=word/footnotes.xml><?xml version="1.0" encoding="utf-8"?>
+<w:footnotes xmlns:wpc="http://schemas.microsoft.com/office/word/2010/wordprocessingCanvas" xmlns:cx="http://schemas.microsoft.com/office/drawing/2014/chartex" xmlns:cx1="http://schemas.microsoft.com/office/drawing/2015/9/8/chartex" xmlns:cx2="http://schemas.microsoft.com/office/drawing/2015/10/21/chartex" xmlns:cx3="http://schemas.microsoft.com/office/drawing/2016/5/9/chartex" xmlns:cx4="http://schemas.microsoft.com/office/drawing/2016/5/10/chartex" xmlns:cx5="http://schemas.microsoft.com/office/drawing/2016/5/11/chartex" xmlns:cx6="http://schemas.microsoft.com/office/drawing/2016/5/12/chartex" xmlns:cx7="http://schemas.microsoft.com/office/drawing/2016/5/13/chartex" xmlns:cx8="http://schemas.microsoft.com/office/drawing/2016/5/14/chartex" xmlns:mc="http://schemas.openxmlformats.org/markup-compatibility/2006" xmlns:aink="http://schemas.microsoft.com/office/drawing/2016/ink" xmlns:am3d="http://schemas.microsoft.com/office/drawing/2017/model3d" xmlns:o="urn:schemas-microsoft-com:office:office" xmlns:r="http://schemas.openxmlformats.org/officeDocument/2006/relationships" xmlns:m="http://schemas.openxmlformats.org/officeDocument/2006/math" xmlns:v="urn:schemas-microsoft-com:vml" xmlns:wp14="http://schemas.microsoft.com/office/word/2010/wordprocessingDrawing" xmlns:wp="http://schemas.openxmlformats.org/drawingml/2006/wordprocessingDrawing" xmlns:w10="urn:schemas-microsoft-com:office:word" xmlns:w="http://schemas.openxmlformats.org/wordprocessingml/2006/main" xmlns:w14="http://schemas.microsoft.com/office/word/2010/wordml" xmlns:w15="http://schemas.microsoft.com/office/word/2012/wordml" xmlns:w16cex="http://schemas.microsoft.com/office/word/2018/wordml/cex" xmlns:w16cid="http://schemas.microsoft.com/office/word/2016/wordml/cid" xmlns:w16="http://schemas.microsoft.com/office/word/2018/wordml" xmlns:w16se="http://schemas.microsoft.com/office/word/2015/wordml/symex" xmlns:wpg="http://schemas.microsoft.com/office/word/2010/wordprocessingGroup" xmlns:wpi="http://schemas.microsoft.com/office/word/2010/wordprocessingInk" xmlns:wne="http://schemas.microsoft.com/office/word/2006/wordml" xmlns:wps="http://schemas.microsoft.com/office/word/2010/wordprocessingShape" mc:Ignorable="w14 w15 w16se w16cid w16 w16cex wp14">
+  <w:footnote w:type="separator" w:id="-1">
+    <w:p>
+      <w:pPr>
+        <w:spacing w:after="0" w:line="240" w:lineRule="auto"/>
+      </w:pPr>
+      <w:r>
+        <w:separator/>
+      </w:r>
+    </w:p>
+  </w:footnote>
+  <w:footnote w:type="continuationSeparator" w:id="0">
+    <w:p>
+      <w:pPr>
+        <w:spacing w:after="0" w:line="240" w:lineRule="auto"/>
+      </w:pPr>
+      <w:r>
+        <w:continuationSeparator/>
+      </w:r>
+    </w:p>
+  </w:footnote>
+</w:footnotes>
 </file>
 
 <file path=word/numbering.xml><?xml version="1.0" encoding="utf-8"?>
@@ -312,7 +552,7 @@
         <w:ind w:left="2160" w:hanging="180"/>
       </w:pPr>
     </w:lvl>
-    <w:lvl w:ilvl="3" w:tplc="0409000F" w:tentative="1">
+    <w:lvl w:ilvl="3" w:tplc="0409000F">
       <w:start w:val="1"/>
       <w:numFmt w:val="decimal"/>
       <w:lvlText w:val="%4."/>
@@ -813,6 +1053,50 @@
       <w:contextualSpacing/>
     </w:pPr>
   </w:style>
+  <w:style w:type="paragraph" w:styleId="Header">
+    <w:name w:val="header"/>
+    <w:basedOn w:val="Normal"/>
+    <w:link w:val="HeaderChar"/>
+    <w:uiPriority w:val="99"/>
+    <w:unhideWhenUsed/>
+    <w:rsid w:val="002D4CBE"/>
+    <w:pPr>
+      <w:tabs>
+        <w:tab w:val="center" w:pos="4320"/>
+        <w:tab w:val="right" w:pos="8640"/>
+      </w:tabs>
+      <w:spacing w:after="0" w:line="240" w:lineRule="auto"/>
+    </w:pPr>
+  </w:style>
+  <w:style w:type="character" w:customStyle="1" w:styleId="HeaderChar">
+    <w:name w:val="Header Char"/>
+    <w:basedOn w:val="DefaultParagraphFont"/>
+    <w:link w:val="Header"/>
+    <w:uiPriority w:val="99"/>
+    <w:rsid w:val="002D4CBE"/>
+  </w:style>
+  <w:style w:type="paragraph" w:styleId="Footer">
+    <w:name w:val="footer"/>
+    <w:basedOn w:val="Normal"/>
+    <w:link w:val="FooterChar"/>
+    <w:uiPriority w:val="99"/>
+    <w:unhideWhenUsed/>
+    <w:rsid w:val="002D4CBE"/>
+    <w:pPr>
+      <w:tabs>
+        <w:tab w:val="center" w:pos="4320"/>
+        <w:tab w:val="right" w:pos="8640"/>
+      </w:tabs>
+      <w:spacing w:after="0" w:line="240" w:lineRule="auto"/>
+    </w:pPr>
+  </w:style>
+  <w:style w:type="character" w:customStyle="1" w:styleId="FooterChar">
+    <w:name w:val="Footer Char"/>
+    <w:basedOn w:val="DefaultParagraphFont"/>
+    <w:link w:val="Footer"/>
+    <w:uiPriority w:val="99"/>
+    <w:rsid w:val="002D4CBE"/>
+  </w:style>
 </w:styles>
 </file>
 

</xml_diff>